<commit_message>
Added Snapshots folder for Readme images
</commit_message>
<xml_diff>
--- a/Documentation/Design Document.docx
+++ b/Documentation/Design Document.docx
@@ -3955,6 +3955,70 @@
       </w:hyperlink>
     </w:p>
     <w:p>
+      <w:r>
+        <w:fldChar w:fldCharType="end"/>
+      </w:r>
+    </w:p>
+    <w:p/>
+    <w:p/>
+    <w:p>
+      <w:r>
+        <w:t xml:space="preserve">Project files, video demonstration and Documentation in </w:t>
+      </w:r>
+      <w:proofErr w:type="spellStart"/>
+      <w:r>
+        <w:t>rar</w:t>
+      </w:r>
+      <w:proofErr w:type="spellEnd"/>
+      <w:r>
+        <w:t xml:space="preserve"> file format:</w:t>
+      </w:r>
+    </w:p>
+    <w:p>
+      <w:hyperlink r:id="rId15" w:history="1">
+        <w:r>
+          <w:rPr>
+            <w:rStyle w:val="Hyperlink"/>
+          </w:rPr>
+          <w:t>https://drive.google.com/f</w:t>
+        </w:r>
+        <w:r>
+          <w:rPr>
+            <w:rStyle w:val="Hyperlink"/>
+          </w:rPr>
+          <w:t>i</w:t>
+        </w:r>
+        <w:r>
+          <w:rPr>
+            <w:rStyle w:val="Hyperlink"/>
+          </w:rPr>
+          <w:t>le/d/1O1Iedp_n3LcsQSbOaQz3eCcksW22hzNp/view?usp=sharing</w:t>
+        </w:r>
+      </w:hyperlink>
+    </w:p>
+    <w:p/>
+    <w:p>
+      <w:proofErr w:type="spellStart"/>
+      <w:r>
+        <w:t>Github</w:t>
+      </w:r>
+      <w:proofErr w:type="spellEnd"/>
+      <w:r>
+        <w:t xml:space="preserve"> Repository of the project:</w:t>
+      </w:r>
+    </w:p>
+    <w:p>
+      <w:hyperlink r:id="rId16" w:history="1">
+        <w:r>
+          <w:rPr>
+            <w:rStyle w:val="Hyperlink"/>
+          </w:rPr>
+          <w:t>ahmed-wael2002/Power_Window_ARM_Cortex_M4_FreeRTOS (github.com)</w:t>
+        </w:r>
+      </w:hyperlink>
+    </w:p>
+    <w:p/>
+    <w:p>
       <w:pPr>
         <w:sectPr>
           <w:pgSz w:w="12240" w:h="15840"/>
@@ -3963,9 +4027,6 @@
           <w:docGrid w:linePitch="360"/>
         </w:sectPr>
       </w:pPr>
-      <w:r>
-        <w:fldChar w:fldCharType="end"/>
-      </w:r>
     </w:p>
     <w:p>
       <w:pPr>
@@ -4091,7 +4152,15 @@
         <w:t>Power Window (Manual and Automatic Functionalities):</w:t>
       </w:r>
       <w:r>
-        <w:t xml:space="preserve"> We aim to provide manual and automatic window movement function with the utilization of simple </w:t>
+        <w:t xml:space="preserve"> We aim to provide manual and automatic window movement </w:t>
+      </w:r>
+      <w:proofErr w:type="gramStart"/>
+      <w:r>
+        <w:t>function</w:t>
+      </w:r>
+      <w:proofErr w:type="gramEnd"/>
+      <w:r>
+        <w:t xml:space="preserve"> with the utilization of simple </w:t>
       </w:r>
       <w:proofErr w:type="gramStart"/>
       <w:r>
@@ -4464,7 +4533,7 @@
                     <pic:cNvPicPr/>
                   </pic:nvPicPr>
                   <pic:blipFill>
-                    <a:blip r:embed="rId15"/>
+                    <a:blip r:embed="rId17"/>
                     <a:stretch>
                       <a:fillRect/>
                     </a:stretch>
@@ -4975,7 +5044,7 @@
                     <pic:cNvPicPr/>
                   </pic:nvPicPr>
                   <pic:blipFill>
-                    <a:blip r:embed="rId16"/>
+                    <a:blip r:embed="rId18"/>
                     <a:stretch>
                       <a:fillRect/>
                     </a:stretch>
@@ -5187,7 +5256,7 @@
                     <pic:cNvPicPr/>
                   </pic:nvPicPr>
                   <pic:blipFill>
-                    <a:blip r:embed="rId17">
+                    <a:blip r:embed="rId19">
                       <a:extLst>
                         <a:ext uri="{28A0092B-C50C-407E-A947-70E740481C1C}">
                           <a14:useLocalDpi xmlns:a14="http://schemas.microsoft.com/office/drawing/2010/main" val="0"/>
@@ -8711,7 +8780,7 @@
                     <pic:cNvPicPr/>
                   </pic:nvPicPr>
                   <pic:blipFill>
-                    <a:blip r:embed="rId18">
+                    <a:blip r:embed="rId20">
                       <a:extLst>
                         <a:ext uri="{28A0092B-C50C-407E-A947-70E740481C1C}">
                           <a14:useLocalDpi xmlns:a14="http://schemas.microsoft.com/office/drawing/2010/main" val="0"/>
@@ -9220,7 +9289,7 @@
                     <pic:cNvPicPr/>
                   </pic:nvPicPr>
                   <pic:blipFill>
-                    <a:blip r:embed="rId19"/>
+                    <a:blip r:embed="rId21"/>
                     <a:stretch>
                       <a:fillRect/>
                     </a:stretch>
@@ -9304,7 +9373,7 @@
                     <pic:cNvPicPr/>
                   </pic:nvPicPr>
                   <pic:blipFill>
-                    <a:blip r:embed="rId20"/>
+                    <a:blip r:embed="rId22"/>
                     <a:stretch>
                       <a:fillRect/>
                     </a:stretch>
@@ -9546,7 +9615,7 @@
                           </pic:cNvPicPr>
                         </pic:nvPicPr>
                         <pic:blipFill>
-                          <a:blip r:embed="rId21" cstate="print">
+                          <a:blip r:embed="rId23" cstate="print">
                             <a:extLst>
                               <a:ext uri="{28A0092B-C50C-407E-A947-70E740481C1C}">
                                 <a14:useLocalDpi xmlns:a14="http://schemas.microsoft.com/office/drawing/2010/main" val="0"/>
@@ -9661,7 +9730,7 @@
                           </pic:cNvPicPr>
                         </pic:nvPicPr>
                         <pic:blipFill>
-                          <a:blip r:embed="rId22" cstate="print">
+                          <a:blip r:embed="rId24" cstate="print">
                             <a:extLst>
                               <a:ext uri="{28A0092B-C50C-407E-A947-70E740481C1C}">
                                 <a14:useLocalDpi xmlns:a14="http://schemas.microsoft.com/office/drawing/2010/main" val="0"/>
@@ -9782,7 +9851,7 @@
                           </pic:cNvPicPr>
                         </pic:nvPicPr>
                         <pic:blipFill>
-                          <a:blip r:embed="rId23" cstate="print">
+                          <a:blip r:embed="rId25" cstate="print">
                             <a:extLst>
                               <a:ext uri="{28A0092B-C50C-407E-A947-70E740481C1C}">
                                 <a14:useLocalDpi xmlns:a14="http://schemas.microsoft.com/office/drawing/2010/main" val="0"/>
@@ -9894,7 +9963,7 @@
                           </pic:cNvPicPr>
                         </pic:nvPicPr>
                         <pic:blipFill>
-                          <a:blip r:embed="rId24" cstate="print">
+                          <a:blip r:embed="rId26" cstate="print">
                             <a:extLst>
                               <a:ext uri="{28A0092B-C50C-407E-A947-70E740481C1C}">
                                 <a14:useLocalDpi xmlns:a14="http://schemas.microsoft.com/office/drawing/2010/main" val="0"/>
@@ -10006,7 +10075,7 @@
                           </pic:cNvPicPr>
                         </pic:nvPicPr>
                         <pic:blipFill>
-                          <a:blip r:embed="rId25" cstate="print">
+                          <a:blip r:embed="rId27" cstate="print">
                             <a:extLst>
                               <a:ext uri="{28A0092B-C50C-407E-A947-70E740481C1C}">
                                 <a14:useLocalDpi xmlns:a14="http://schemas.microsoft.com/office/drawing/2010/main" val="0"/>
@@ -10121,7 +10190,7 @@
                           </pic:cNvPicPr>
                         </pic:nvPicPr>
                         <pic:blipFill>
-                          <a:blip r:embed="rId26" cstate="print">
+                          <a:blip r:embed="rId28" cstate="print">
                             <a:extLst>
                               <a:ext uri="{28A0092B-C50C-407E-A947-70E740481C1C}">
                                 <a14:useLocalDpi xmlns:a14="http://schemas.microsoft.com/office/drawing/2010/main" val="0"/>
@@ -10242,7 +10311,7 @@
                     </pic:cNvPicPr>
                   </pic:nvPicPr>
                   <pic:blipFill>
-                    <a:blip r:embed="rId27" cstate="print">
+                    <a:blip r:embed="rId29" cstate="print">
                       <a:extLst>
                         <a:ext uri="{28A0092B-C50C-407E-A947-70E740481C1C}">
                           <a14:useLocalDpi xmlns:a14="http://schemas.microsoft.com/office/drawing/2010/main" val="0"/>
@@ -12934,36 +13003,6 @@
         </w:rPr>
         <w:t xml:space="preserve">. </w:t>
       </w:r>
-    </w:p>
-    <w:p>
-      <w:pPr>
-        <w:rPr>
-          <w:lang w:val="en-US"/>
-        </w:rPr>
-      </w:pPr>
-    </w:p>
-    <w:p>
-      <w:pPr>
-        <w:rPr>
-          <w:lang w:val="en-US"/>
-        </w:rPr>
-      </w:pPr>
-      <w:r>
-        <w:rPr>
-          <w:lang w:val="en-US"/>
-        </w:rPr>
-        <w:t>Full Code implementation can be found in the following GitHub repository:</w:t>
-      </w:r>
-    </w:p>
-    <w:p>
-      <w:hyperlink r:id="rId28" w:history="1">
-        <w:r>
-          <w:rPr>
-            <w:rStyle w:val="Hyperlink"/>
-          </w:rPr>
-          <w:t>ahmed-wael2002/Power_Window_ARM_Cortex_M4_FreeRTOS (github.com)</w:t>
-        </w:r>
-      </w:hyperlink>
     </w:p>
     <w:p>
       <w:pPr>

</xml_diff>